<commit_message>
Aggiunta Script per traduzione e sentiment e fix script cattura
</commit_message>
<xml_diff>
--- a/Tasks.docx
+++ b/Tasks.docx
@@ -18,17 +18,7 @@
           <w:sz w:val="36"/>
           <w:szCs w:val="36"/>
         </w:rPr>
-        <w:t>UNIVERSITÀ</w:t>
-      </w:r>
-      <w:r>
-        <w:rPr>
-          <w:rFonts w:ascii="Times New Roman" w:hAnsi="Times New Roman" w:cs="Times New Roman"/>
-          <w:b/>
-          <w:bCs/>
-          <w:sz w:val="36"/>
-          <w:szCs w:val="36"/>
-        </w:rPr>
-        <w:t xml:space="preserve"> DEGLI STUDI DI SALERNO</w:t>
+        <w:t>UNIVERSITÀ DEGLI STUDI DI SALERNO</w:t>
       </w:r>
     </w:p>
     <w:p>
@@ -62,7 +52,7 @@
                     </pic:cNvPicPr>
                   </pic:nvPicPr>
                   <pic:blipFill>
-                    <a:blip r:embed="rId7">
+                    <a:blip r:embed="rId8">
                       <a:extLst>
                         <a:ext uri="{28A0092B-C50C-407E-A947-70E740481C1C}">
                           <a14:useLocalDpi xmlns:a14="http://schemas.microsoft.com/office/drawing/2010/main" val="0"/>
@@ -697,8 +687,56 @@
             <w:r>
               <w:rPr>
                 <w:rFonts w:ascii="Times New Roman" w:hAnsi="Times New Roman" w:cs="Times New Roman"/>
-              </w:rPr>
-              <w:t>Concluso</w:t>
+                <w:b/>
+                <w:bCs/>
+                <w:noProof/>
+                <w:sz w:val="28"/>
+                <w:szCs w:val="28"/>
+              </w:rPr>
+              <w:drawing>
+                <wp:inline distT="0" distB="0" distL="0" distR="0" wp14:anchorId="20ABEE27" wp14:editId="7EDC156C">
+                  <wp:extent cx="190500" cy="190500"/>
+                  <wp:effectExtent l="0" t="0" r="0" b="0"/>
+                  <wp:docPr id="3" name="Elemento grafico 3" descr="Segno di spunta"/>
+                  <wp:cNvGraphicFramePr>
+                    <a:graphicFrameLocks xmlns:a="http://schemas.openxmlformats.org/drawingml/2006/main" noChangeAspect="1"/>
+                  </wp:cNvGraphicFramePr>
+                  <a:graphic xmlns:a="http://schemas.openxmlformats.org/drawingml/2006/main">
+                    <a:graphicData uri="http://schemas.openxmlformats.org/drawingml/2006/picture">
+                      <pic:pic xmlns:pic="http://schemas.openxmlformats.org/drawingml/2006/picture">
+                        <pic:nvPicPr>
+                          <pic:cNvPr id="1" name="Elemento grafico 1" descr="Segno di spunta"/>
+                          <pic:cNvPicPr/>
+                        </pic:nvPicPr>
+                        <pic:blipFill>
+                          <a:blip r:embed="rId9" cstate="print">
+                            <a:extLst>
+                              <a:ext uri="{28A0092B-C50C-407E-A947-70E740481C1C}">
+                                <a14:useLocalDpi xmlns:a14="http://schemas.microsoft.com/office/drawing/2010/main" val="0"/>
+                              </a:ext>
+                              <a:ext uri="{96DAC541-7B7A-43D3-8B79-37D633B846F1}">
+                                <asvg:svgBlip xmlns:asvg="http://schemas.microsoft.com/office/drawing/2016/SVG/main" r:embed="rId10"/>
+                              </a:ext>
+                            </a:extLst>
+                          </a:blip>
+                          <a:stretch>
+                            <a:fillRect/>
+                          </a:stretch>
+                        </pic:blipFill>
+                        <pic:spPr>
+                          <a:xfrm>
+                            <a:off x="0" y="0"/>
+                            <a:ext cx="190500" cy="190500"/>
+                          </a:xfrm>
+                          <a:prstGeom prst="rect">
+                            <a:avLst/>
+                          </a:prstGeom>
+                        </pic:spPr>
+                      </pic:pic>
+                    </a:graphicData>
+                  </a:graphic>
+                </wp:inline>
+              </w:drawing>
             </w:r>
           </w:p>
         </w:tc>
@@ -782,8 +820,56 @@
             <w:r>
               <w:rPr>
                 <w:rFonts w:ascii="Times New Roman" w:hAnsi="Times New Roman" w:cs="Times New Roman"/>
-              </w:rPr>
-              <w:t>Concluso</w:t>
+                <w:b/>
+                <w:bCs/>
+                <w:noProof/>
+                <w:sz w:val="28"/>
+                <w:szCs w:val="28"/>
+              </w:rPr>
+              <w:drawing>
+                <wp:inline distT="0" distB="0" distL="0" distR="0" wp14:anchorId="13724678" wp14:editId="220618E0">
+                  <wp:extent cx="190500" cy="190500"/>
+                  <wp:effectExtent l="0" t="0" r="0" b="0"/>
+                  <wp:docPr id="4" name="Elemento grafico 4" descr="Segno di spunta"/>
+                  <wp:cNvGraphicFramePr>
+                    <a:graphicFrameLocks xmlns:a="http://schemas.openxmlformats.org/drawingml/2006/main" noChangeAspect="1"/>
+                  </wp:cNvGraphicFramePr>
+                  <a:graphic xmlns:a="http://schemas.openxmlformats.org/drawingml/2006/main">
+                    <a:graphicData uri="http://schemas.openxmlformats.org/drawingml/2006/picture">
+                      <pic:pic xmlns:pic="http://schemas.openxmlformats.org/drawingml/2006/picture">
+                        <pic:nvPicPr>
+                          <pic:cNvPr id="1" name="Elemento grafico 1" descr="Segno di spunta"/>
+                          <pic:cNvPicPr/>
+                        </pic:nvPicPr>
+                        <pic:blipFill>
+                          <a:blip r:embed="rId9" cstate="print">
+                            <a:extLst>
+                              <a:ext uri="{28A0092B-C50C-407E-A947-70E740481C1C}">
+                                <a14:useLocalDpi xmlns:a14="http://schemas.microsoft.com/office/drawing/2010/main" val="0"/>
+                              </a:ext>
+                              <a:ext uri="{96DAC541-7B7A-43D3-8B79-37D633B846F1}">
+                                <asvg:svgBlip xmlns:asvg="http://schemas.microsoft.com/office/drawing/2016/SVG/main" r:embed="rId10"/>
+                              </a:ext>
+                            </a:extLst>
+                          </a:blip>
+                          <a:stretch>
+                            <a:fillRect/>
+                          </a:stretch>
+                        </pic:blipFill>
+                        <pic:spPr>
+                          <a:xfrm>
+                            <a:off x="0" y="0"/>
+                            <a:ext cx="190500" cy="190500"/>
+                          </a:xfrm>
+                          <a:prstGeom prst="rect">
+                            <a:avLst/>
+                          </a:prstGeom>
+                        </pic:spPr>
+                      </pic:pic>
+                    </a:graphicData>
+                  </a:graphic>
+                </wp:inline>
+              </w:drawing>
             </w:r>
           </w:p>
         </w:tc>
@@ -858,11 +944,63 @@
                 <w:rFonts w:ascii="Times New Roman" w:hAnsi="Times New Roman" w:cs="Times New Roman"/>
               </w:rPr>
             </w:pPr>
-            <w:r>
-              <w:rPr>
-                <w:rFonts w:ascii="Times New Roman" w:hAnsi="Times New Roman" w:cs="Times New Roman"/>
-              </w:rPr>
-              <w:t>Svolgere</w:t>
+          </w:p>
+          <w:p>
+            <w:pPr>
+              <w:jc w:val="center"/>
+              <w:cnfStyle w:val="000000100000" w:firstRow="0" w:lastRow="0" w:firstColumn="0" w:lastColumn="0" w:oddVBand="0" w:evenVBand="0" w:oddHBand="1" w:evenHBand="0" w:firstRowFirstColumn="0" w:firstRowLastColumn="0" w:lastRowFirstColumn="0" w:lastRowLastColumn="0"/>
+              <w:rPr>
+                <w:rFonts w:ascii="Times New Roman" w:hAnsi="Times New Roman" w:cs="Times New Roman"/>
+              </w:rPr>
+            </w:pPr>
+            <w:r>
+              <w:rPr>
+                <w:noProof/>
+              </w:rPr>
+              <w:drawing>
+                <wp:inline distT="0" distB="0" distL="0" distR="0" wp14:anchorId="6747CBE0" wp14:editId="4865366D">
+                  <wp:extent cx="190500" cy="190500"/>
+                  <wp:effectExtent l="0" t="0" r="0" b="0"/>
+                  <wp:docPr id="6" name="Elemento grafico 6" descr="Segno di spunta"/>
+                  <wp:cNvGraphicFramePr>
+                    <a:graphicFrameLocks xmlns:a="http://schemas.openxmlformats.org/drawingml/2006/main" noChangeAspect="1"/>
+                  </wp:cNvGraphicFramePr>
+                  <a:graphic xmlns:a="http://schemas.openxmlformats.org/drawingml/2006/main">
+                    <a:graphicData uri="http://schemas.openxmlformats.org/drawingml/2006/picture">
+                      <pic:pic xmlns:pic="http://schemas.openxmlformats.org/drawingml/2006/picture">
+                        <pic:nvPicPr>
+                          <pic:cNvPr id="1" name="Elemento grafico 1" descr="Segno di spunta"/>
+                          <pic:cNvPicPr/>
+                        </pic:nvPicPr>
+                        <pic:blipFill>
+                          <a:blip r:embed="rId9" cstate="print">
+                            <a:extLst>
+                              <a:ext uri="{28A0092B-C50C-407E-A947-70E740481C1C}">
+                                <a14:useLocalDpi xmlns:a14="http://schemas.microsoft.com/office/drawing/2010/main" val="0"/>
+                              </a:ext>
+                              <a:ext uri="{96DAC541-7B7A-43D3-8B79-37D633B846F1}">
+                                <asvg:svgBlip xmlns:asvg="http://schemas.microsoft.com/office/drawing/2016/SVG/main" r:embed="rId10"/>
+                              </a:ext>
+                            </a:extLst>
+                          </a:blip>
+                          <a:stretch>
+                            <a:fillRect/>
+                          </a:stretch>
+                        </pic:blipFill>
+                        <pic:spPr>
+                          <a:xfrm>
+                            <a:off x="0" y="0"/>
+                            <a:ext cx="190500" cy="190500"/>
+                          </a:xfrm>
+                          <a:prstGeom prst="rect">
+                            <a:avLst/>
+                          </a:prstGeom>
+                        </pic:spPr>
+                      </pic:pic>
+                    </a:graphicData>
+                  </a:graphic>
+                </wp:inline>
+              </w:drawing>
             </w:r>
           </w:p>
         </w:tc>
@@ -940,6 +1078,16 @@
               </w:rPr>
               <w:t>4</w:t>
             </w:r>
+            <w:r>
+              <w:rPr>
+                <w:rFonts w:ascii="Times New Roman" w:hAnsi="Times New Roman" w:cs="Times New Roman"/>
+                <w:b w:val="0"/>
+                <w:bCs w:val="0"/>
+                <w:sz w:val="28"/>
+                <w:szCs w:val="28"/>
+              </w:rPr>
+              <w:t xml:space="preserve"> </w:t>
+            </w:r>
           </w:p>
         </w:tc>
         <w:tc>
@@ -954,11 +1102,63 @@
                 <w:rFonts w:ascii="Times New Roman" w:hAnsi="Times New Roman" w:cs="Times New Roman"/>
               </w:rPr>
             </w:pPr>
-            <w:r>
-              <w:rPr>
-                <w:rFonts w:ascii="Times New Roman" w:hAnsi="Times New Roman" w:cs="Times New Roman"/>
-              </w:rPr>
-              <w:t>Svolgere</w:t>
+          </w:p>
+          <w:p>
+            <w:pPr>
+              <w:jc w:val="center"/>
+              <w:cnfStyle w:val="000000000000" w:firstRow="0" w:lastRow="0" w:firstColumn="0" w:lastColumn="0" w:oddVBand="0" w:evenVBand="0" w:oddHBand="0" w:evenHBand="0" w:firstRowFirstColumn="0" w:firstRowLastColumn="0" w:lastRowFirstColumn="0" w:lastRowLastColumn="0"/>
+              <w:rPr>
+                <w:rFonts w:ascii="Times New Roman" w:hAnsi="Times New Roman" w:cs="Times New Roman"/>
+              </w:rPr>
+            </w:pPr>
+            <w:r>
+              <w:rPr>
+                <w:noProof/>
+              </w:rPr>
+              <w:drawing>
+                <wp:inline distT="0" distB="0" distL="0" distR="0" wp14:anchorId="5DC70AD0" wp14:editId="37F6A814">
+                  <wp:extent cx="190500" cy="190500"/>
+                  <wp:effectExtent l="0" t="0" r="0" b="0"/>
+                  <wp:docPr id="1" name="Elemento grafico 1" descr="Segno di spunta"/>
+                  <wp:cNvGraphicFramePr>
+                    <a:graphicFrameLocks xmlns:a="http://schemas.openxmlformats.org/drawingml/2006/main" noChangeAspect="1"/>
+                  </wp:cNvGraphicFramePr>
+                  <a:graphic xmlns:a="http://schemas.openxmlformats.org/drawingml/2006/main">
+                    <a:graphicData uri="http://schemas.openxmlformats.org/drawingml/2006/picture">
+                      <pic:pic xmlns:pic="http://schemas.openxmlformats.org/drawingml/2006/picture">
+                        <pic:nvPicPr>
+                          <pic:cNvPr id="1" name="Elemento grafico 1" descr="Segno di spunta"/>
+                          <pic:cNvPicPr/>
+                        </pic:nvPicPr>
+                        <pic:blipFill>
+                          <a:blip r:embed="rId9" cstate="print">
+                            <a:extLst>
+                              <a:ext uri="{28A0092B-C50C-407E-A947-70E740481C1C}">
+                                <a14:useLocalDpi xmlns:a14="http://schemas.microsoft.com/office/drawing/2010/main" val="0"/>
+                              </a:ext>
+                              <a:ext uri="{96DAC541-7B7A-43D3-8B79-37D633B846F1}">
+                                <asvg:svgBlip xmlns:asvg="http://schemas.microsoft.com/office/drawing/2016/SVG/main" r:embed="rId10"/>
+                              </a:ext>
+                            </a:extLst>
+                          </a:blip>
+                          <a:stretch>
+                            <a:fillRect/>
+                          </a:stretch>
+                        </pic:blipFill>
+                        <pic:spPr>
+                          <a:xfrm>
+                            <a:off x="0" y="0"/>
+                            <a:ext cx="190500" cy="190500"/>
+                          </a:xfrm>
+                          <a:prstGeom prst="rect">
+                            <a:avLst/>
+                          </a:prstGeom>
+                        </pic:spPr>
+                      </pic:pic>
+                    </a:graphicData>
+                  </a:graphic>
+                </wp:inline>
+              </w:drawing>
             </w:r>
           </w:p>
         </w:tc>
@@ -1289,6 +1489,181 @@
     </w:p>
   </w:footnote>
 </w:footnotes>
+</file>
+
+<file path=word/numbering.xml><?xml version="1.0" encoding="utf-8"?>
+<w:numbering xmlns:wpc="http://schemas.microsoft.com/office/word/2010/wordprocessingCanvas" xmlns:cx="http://schemas.microsoft.com/office/drawing/2014/chartex" xmlns:cx1="http://schemas.microsoft.com/office/drawing/2015/9/8/chartex" xmlns:cx2="http://schemas.microsoft.com/office/drawing/2015/10/21/chartex" xmlns:cx3="http://schemas.microsoft.com/office/drawing/2016/5/9/chartex" xmlns:cx4="http://schemas.microsoft.com/office/drawing/2016/5/10/chartex" xmlns:cx5="http://schemas.microsoft.com/office/drawing/2016/5/11/chartex" xmlns:cx6="http://schemas.microsoft.com/office/drawing/2016/5/12/chartex" xmlns:cx7="http://schemas.microsoft.com/office/drawing/2016/5/13/chartex" xmlns:cx8="http://schemas.microsoft.com/office/drawing/2016/5/14/chartex" xmlns:mc="http://schemas.openxmlformats.org/markup-compatibility/2006" xmlns:aink="http://schemas.microsoft.com/office/drawing/2016/ink" xmlns:am3d="http://schemas.microsoft.com/office/drawing/2017/model3d" xmlns:o="urn:schemas-microsoft-com:office:office" xmlns:r="http://schemas.openxmlformats.org/officeDocument/2006/relationships" xmlns:m="http://schemas.openxmlformats.org/officeDocument/2006/math" xmlns:v="urn:schemas-microsoft-com:vml" xmlns:wp14="http://schemas.microsoft.com/office/word/2010/wordprocessingDrawing" xmlns:wp="http://schemas.openxmlformats.org/drawingml/2006/wordprocessingDrawing" xmlns:w10="urn:schemas-microsoft-com:office:word" xmlns:w="http://schemas.openxmlformats.org/wordprocessingml/2006/main" xmlns:w14="http://schemas.microsoft.com/office/word/2010/wordml" xmlns:w15="http://schemas.microsoft.com/office/word/2012/wordml" xmlns:w16cex="http://schemas.microsoft.com/office/word/2018/wordml/cex" xmlns:w16cid="http://schemas.microsoft.com/office/word/2016/wordml/cid" xmlns:w16="http://schemas.microsoft.com/office/word/2018/wordml" xmlns:w16se="http://schemas.microsoft.com/office/word/2015/wordml/symex" xmlns:wpg="http://schemas.microsoft.com/office/word/2010/wordprocessingGroup" xmlns:wpi="http://schemas.microsoft.com/office/word/2010/wordprocessingInk" xmlns:wne="http://schemas.microsoft.com/office/word/2006/wordml" xmlns:wps="http://schemas.microsoft.com/office/word/2010/wordprocessingShape" mc:Ignorable="w14 w15 w16se w16cid w16 w16cex wp14">
+  <w:numPicBullet w:numPicBulletId="0">
+    <w:pict>
+      <v:shapetype id="_x0000_t75" coordsize="21600,21600" o:spt="75" o:preferrelative="t" path="m@4@5l@4@11@9@11@9@5xe" filled="f" stroked="f">
+        <v:stroke joinstyle="miter"/>
+        <v:formulas>
+          <v:f eqn="if lineDrawn pixelLineWidth 0"/>
+          <v:f eqn="sum @0 1 0"/>
+          <v:f eqn="sum 0 0 @1"/>
+          <v:f eqn="prod @2 1 2"/>
+          <v:f eqn="prod @3 21600 pixelWidth"/>
+          <v:f eqn="prod @3 21600 pixelHeight"/>
+          <v:f eqn="sum @0 0 1"/>
+          <v:f eqn="prod @6 1 2"/>
+          <v:f eqn="prod @7 21600 pixelWidth"/>
+          <v:f eqn="sum @8 21600 0"/>
+          <v:f eqn="prod @7 21600 pixelHeight"/>
+          <v:f eqn="sum @10 21600 0"/>
+        </v:formulas>
+        <v:path o:extrusionok="f" gradientshapeok="t" o:connecttype="rect"/>
+        <o:lock v:ext="edit" aspectratio="t"/>
+      </v:shapetype>
+      <v:shape id="_x0000_i1046" type="#_x0000_t75" alt="Segno di spunta" style="width:15pt;height:12pt;visibility:visible" o:gfxdata="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" o:bullet="t">
+        <v:imagedata r:id="rId1" o:title="" croptop="-7919f" cropbottom="-8465f" cropright="-440f"/>
+      </v:shape>
+    </w:pict>
+  </w:numPicBullet>
+  <w:abstractNum w:abstractNumId="0" w15:restartNumberingAfterBreak="0">
+    <w:nsid w:val="3ACB3625"/>
+    <w:multiLevelType w:val="hybridMultilevel"/>
+    <w:tmpl w:val="C5E8E88C"/>
+    <w:lvl w:ilvl="0" w:tplc="FBCC5AFA">
+      <w:start w:val="1"/>
+      <w:numFmt w:val="bullet"/>
+      <w:lvlText w:val=""/>
+      <w:lvlPicBulletId w:val="0"/>
+      <w:lvlJc w:val="left"/>
+      <w:pPr>
+        <w:tabs>
+          <w:tab w:val="num" w:pos="720"/>
+        </w:tabs>
+        <w:ind w:left="720" w:hanging="360"/>
+      </w:pPr>
+      <w:rPr>
+        <w:rFonts w:ascii="Symbol" w:hAnsi="Symbol" w:hint="default"/>
+      </w:rPr>
+    </w:lvl>
+    <w:lvl w:ilvl="1" w:tplc="7BB66528" w:tentative="1">
+      <w:start w:val="1"/>
+      <w:numFmt w:val="bullet"/>
+      <w:lvlText w:val=""/>
+      <w:lvlJc w:val="left"/>
+      <w:pPr>
+        <w:tabs>
+          <w:tab w:val="num" w:pos="1440"/>
+        </w:tabs>
+        <w:ind w:left="1440" w:hanging="360"/>
+      </w:pPr>
+      <w:rPr>
+        <w:rFonts w:ascii="Symbol" w:hAnsi="Symbol" w:hint="default"/>
+      </w:rPr>
+    </w:lvl>
+    <w:lvl w:ilvl="2" w:tplc="46D0E83E" w:tentative="1">
+      <w:start w:val="1"/>
+      <w:numFmt w:val="bullet"/>
+      <w:lvlText w:val=""/>
+      <w:lvlJc w:val="left"/>
+      <w:pPr>
+        <w:tabs>
+          <w:tab w:val="num" w:pos="2160"/>
+        </w:tabs>
+        <w:ind w:left="2160" w:hanging="360"/>
+      </w:pPr>
+      <w:rPr>
+        <w:rFonts w:ascii="Symbol" w:hAnsi="Symbol" w:hint="default"/>
+      </w:rPr>
+    </w:lvl>
+    <w:lvl w:ilvl="3" w:tplc="34588A00" w:tentative="1">
+      <w:start w:val="1"/>
+      <w:numFmt w:val="bullet"/>
+      <w:lvlText w:val=""/>
+      <w:lvlJc w:val="left"/>
+      <w:pPr>
+        <w:tabs>
+          <w:tab w:val="num" w:pos="2880"/>
+        </w:tabs>
+        <w:ind w:left="2880" w:hanging="360"/>
+      </w:pPr>
+      <w:rPr>
+        <w:rFonts w:ascii="Symbol" w:hAnsi="Symbol" w:hint="default"/>
+      </w:rPr>
+    </w:lvl>
+    <w:lvl w:ilvl="4" w:tplc="9D42952E" w:tentative="1">
+      <w:start w:val="1"/>
+      <w:numFmt w:val="bullet"/>
+      <w:lvlText w:val=""/>
+      <w:lvlJc w:val="left"/>
+      <w:pPr>
+        <w:tabs>
+          <w:tab w:val="num" w:pos="3600"/>
+        </w:tabs>
+        <w:ind w:left="3600" w:hanging="360"/>
+      </w:pPr>
+      <w:rPr>
+        <w:rFonts w:ascii="Symbol" w:hAnsi="Symbol" w:hint="default"/>
+      </w:rPr>
+    </w:lvl>
+    <w:lvl w:ilvl="5" w:tplc="A8042596" w:tentative="1">
+      <w:start w:val="1"/>
+      <w:numFmt w:val="bullet"/>
+      <w:lvlText w:val=""/>
+      <w:lvlJc w:val="left"/>
+      <w:pPr>
+        <w:tabs>
+          <w:tab w:val="num" w:pos="4320"/>
+        </w:tabs>
+        <w:ind w:left="4320" w:hanging="360"/>
+      </w:pPr>
+      <w:rPr>
+        <w:rFonts w:ascii="Symbol" w:hAnsi="Symbol" w:hint="default"/>
+      </w:rPr>
+    </w:lvl>
+    <w:lvl w:ilvl="6" w:tplc="43EAB8EC" w:tentative="1">
+      <w:start w:val="1"/>
+      <w:numFmt w:val="bullet"/>
+      <w:lvlText w:val=""/>
+      <w:lvlJc w:val="left"/>
+      <w:pPr>
+        <w:tabs>
+          <w:tab w:val="num" w:pos="5040"/>
+        </w:tabs>
+        <w:ind w:left="5040" w:hanging="360"/>
+      </w:pPr>
+      <w:rPr>
+        <w:rFonts w:ascii="Symbol" w:hAnsi="Symbol" w:hint="default"/>
+      </w:rPr>
+    </w:lvl>
+    <w:lvl w:ilvl="7" w:tplc="BF3C133C" w:tentative="1">
+      <w:start w:val="1"/>
+      <w:numFmt w:val="bullet"/>
+      <w:lvlText w:val=""/>
+      <w:lvlJc w:val="left"/>
+      <w:pPr>
+        <w:tabs>
+          <w:tab w:val="num" w:pos="5760"/>
+        </w:tabs>
+        <w:ind w:left="5760" w:hanging="360"/>
+      </w:pPr>
+      <w:rPr>
+        <w:rFonts w:ascii="Symbol" w:hAnsi="Symbol" w:hint="default"/>
+      </w:rPr>
+    </w:lvl>
+    <w:lvl w:ilvl="8" w:tplc="63122E2E" w:tentative="1">
+      <w:start w:val="1"/>
+      <w:numFmt w:val="bullet"/>
+      <w:lvlText w:val=""/>
+      <w:lvlJc w:val="left"/>
+      <w:pPr>
+        <w:tabs>
+          <w:tab w:val="num" w:pos="6480"/>
+        </w:tabs>
+        <w:ind w:left="6480" w:hanging="360"/>
+      </w:pPr>
+      <w:rPr>
+        <w:rFonts w:ascii="Symbol" w:hAnsi="Symbol" w:hint="default"/>
+      </w:rPr>
+    </w:lvl>
+  </w:abstractNum>
+  <w:num w:numId="1">
+    <w:abstractNumId w:val="0"/>
+  </w:num>
+</w:numbering>
 </file>
 
 <file path=word/styles.xml><?xml version="1.0" encoding="utf-8"?>
@@ -1995,6 +2370,17 @@
       </w:tcPr>
     </w:tblStylePr>
   </w:style>
+  <w:style w:type="paragraph" w:styleId="Paragrafoelenco">
+    <w:name w:val="List Paragraph"/>
+    <w:basedOn w:val="Normale"/>
+    <w:uiPriority w:val="34"/>
+    <w:qFormat/>
+    <w:rsid w:val="0013162A"/>
+    <w:pPr>
+      <w:ind w:left="720"/>
+      <w:contextualSpacing/>
+    </w:pPr>
+  </w:style>
 </w:styles>
 </file>
 

</xml_diff>

<commit_message>
Fix script translate e sentiment
</commit_message>
<xml_diff>
--- a/Tasks.docx
+++ b/Tasks.docx
@@ -517,20 +517,6 @@
     <w:p>
       <w:pPr>
         <w:spacing w:line="240" w:lineRule="auto"/>
-        <w:jc w:val="center"/>
-        <w:rPr>
-          <w:rFonts w:ascii="Times New Roman" w:hAnsi="Times New Roman" w:cs="Times New Roman"/>
-          <w:b/>
-          <w:bCs/>
-          <w:sz w:val="28"/>
-          <w:szCs w:val="28"/>
-        </w:rPr>
-      </w:pPr>
-    </w:p>
-    <w:p>
-      <w:pPr>
-        <w:spacing w:line="240" w:lineRule="auto"/>
-        <w:jc w:val="center"/>
         <w:rPr>
           <w:rFonts w:ascii="Times New Roman" w:hAnsi="Times New Roman" w:cs="Times New Roman"/>
           <w:b/>
@@ -1229,9 +1215,52 @@
             </w:pPr>
             <w:r>
               <w:rPr>
-                <w:rFonts w:ascii="Times New Roman" w:hAnsi="Times New Roman" w:cs="Times New Roman"/>
-              </w:rPr>
-              <w:t>Svolgere</w:t>
+                <w:noProof/>
+              </w:rPr>
+              <w:drawing>
+                <wp:inline distT="0" distB="0" distL="0" distR="0" wp14:anchorId="62F698A7" wp14:editId="294B30B6">
+                  <wp:extent cx="190500" cy="190500"/>
+                  <wp:effectExtent l="0" t="0" r="0" b="0"/>
+                  <wp:docPr id="5" name="Elemento grafico 5" descr="Segno di spunta"/>
+                  <wp:cNvGraphicFramePr>
+                    <a:graphicFrameLocks xmlns:a="http://schemas.openxmlformats.org/drawingml/2006/main" noChangeAspect="1"/>
+                  </wp:cNvGraphicFramePr>
+                  <a:graphic xmlns:a="http://schemas.openxmlformats.org/drawingml/2006/main">
+                    <a:graphicData uri="http://schemas.openxmlformats.org/drawingml/2006/picture">
+                      <pic:pic xmlns:pic="http://schemas.openxmlformats.org/drawingml/2006/picture">
+                        <pic:nvPicPr>
+                          <pic:cNvPr id="1" name="Elemento grafico 1" descr="Segno di spunta"/>
+                          <pic:cNvPicPr/>
+                        </pic:nvPicPr>
+                        <pic:blipFill>
+                          <a:blip r:embed="rId9" cstate="print">
+                            <a:extLst>
+                              <a:ext uri="{28A0092B-C50C-407E-A947-70E740481C1C}">
+                                <a14:useLocalDpi xmlns:a14="http://schemas.microsoft.com/office/drawing/2010/main" val="0"/>
+                              </a:ext>
+                              <a:ext uri="{96DAC541-7B7A-43D3-8B79-37D633B846F1}">
+                                <asvg:svgBlip xmlns:asvg="http://schemas.microsoft.com/office/drawing/2016/SVG/main" r:embed="rId10"/>
+                              </a:ext>
+                            </a:extLst>
+                          </a:blip>
+                          <a:stretch>
+                            <a:fillRect/>
+                          </a:stretch>
+                        </pic:blipFill>
+                        <pic:spPr>
+                          <a:xfrm>
+                            <a:off x="0" y="0"/>
+                            <a:ext cx="190500" cy="190500"/>
+                          </a:xfrm>
+                          <a:prstGeom prst="rect">
+                            <a:avLst/>
+                          </a:prstGeom>
+                        </pic:spPr>
+                      </pic:pic>
+                    </a:graphicData>
+                  </a:graphic>
+                </wp:inline>
+              </w:drawing>
             </w:r>
           </w:p>
         </w:tc>
@@ -1357,19 +1386,17 @@
               </w:rPr>
               <w:t xml:space="preserve">Approccio alla visualizzazione dei dati ottenuti. Utilizzo di moduli in </w:t>
             </w:r>
-            <w:proofErr w:type="spellStart"/>
-            <w:r>
-              <w:rPr>
-                <w:rFonts w:ascii="Times New Roman" w:hAnsi="Times New Roman" w:cs="Times New Roman"/>
-              </w:rPr>
-              <w:t>python</w:t>
-            </w:r>
-            <w:proofErr w:type="spellEnd"/>
-            <w:r>
-              <w:rPr>
-                <w:rFonts w:ascii="Times New Roman" w:hAnsi="Times New Roman" w:cs="Times New Roman"/>
-              </w:rPr>
-              <w:t xml:space="preserve"> (</w:t>
+            <w:r>
+              <w:rPr>
+                <w:rFonts w:ascii="Times New Roman" w:hAnsi="Times New Roman" w:cs="Times New Roman"/>
+              </w:rPr>
+              <w:t>Py</w:t>
+            </w:r>
+            <w:r>
+              <w:rPr>
+                <w:rFonts w:ascii="Times New Roman" w:hAnsi="Times New Roman" w:cs="Times New Roman"/>
+              </w:rPr>
+              <w:t>thon (</w:t>
             </w:r>
             <w:proofErr w:type="spellStart"/>
             <w:proofErr w:type="gramStart"/>
@@ -1408,7 +1435,6 @@
     <w:p>
       <w:pPr>
         <w:spacing w:line="240" w:lineRule="auto"/>
-        <w:jc w:val="center"/>
         <w:rPr>
           <w:rFonts w:ascii="Times New Roman" w:hAnsi="Times New Roman" w:cs="Times New Roman"/>
           <w:b/>
@@ -1426,6 +1452,1055 @@
           <w:rFonts w:ascii="Times New Roman" w:hAnsi="Times New Roman" w:cs="Times New Roman"/>
           <w:b/>
           <w:bCs/>
+          <w:sz w:val="32"/>
+          <w:szCs w:val="32"/>
+        </w:rPr>
+      </w:pPr>
+      <w:r>
+        <w:rPr>
+          <w:rFonts w:ascii="Times New Roman" w:hAnsi="Times New Roman" w:cs="Times New Roman"/>
+          <w:b/>
+          <w:bCs/>
+          <w:sz w:val="32"/>
+          <w:szCs w:val="32"/>
+        </w:rPr>
+        <w:t>Task</w:t>
+      </w:r>
+    </w:p>
+    <w:tbl>
+      <w:tblPr>
+        <w:tblW w:w="0" w:type="auto"/>
+        <w:jc w:val="center"/>
+        <w:tblBorders>
+          <w:top w:val="single" w:sz="4" w:space="0" w:color="auto"/>
+          <w:left w:val="single" w:sz="4" w:space="0" w:color="auto"/>
+          <w:bottom w:val="single" w:sz="4" w:space="0" w:color="auto"/>
+          <w:right w:val="single" w:sz="4" w:space="0" w:color="auto"/>
+          <w:insideH w:val="single" w:sz="4" w:space="0" w:color="auto"/>
+          <w:insideV w:val="single" w:sz="4" w:space="0" w:color="auto"/>
+        </w:tblBorders>
+        <w:tblCellMar>
+          <w:left w:w="70" w:type="dxa"/>
+          <w:right w:w="70" w:type="dxa"/>
+        </w:tblCellMar>
+        <w:tblLook w:val="0000" w:firstRow="0" w:lastRow="0" w:firstColumn="0" w:lastColumn="0" w:noHBand="0" w:noVBand="0"/>
+      </w:tblPr>
+      <w:tblGrid>
+        <w:gridCol w:w="3345"/>
+        <w:gridCol w:w="45"/>
+        <w:gridCol w:w="5055"/>
+      </w:tblGrid>
+      <w:tr>
+        <w:trPr>
+          <w:trHeight w:val="1890"/>
+          <w:jc w:val="center"/>
+        </w:trPr>
+        <w:tc>
+          <w:tcPr>
+            <w:tcW w:w="3345" w:type="dxa"/>
+          </w:tcPr>
+          <w:p>
+            <w:pPr>
+              <w:spacing w:after="0" w:line="240" w:lineRule="auto"/>
+              <w:ind w:left="-21"/>
+              <w:rPr>
+                <w:rFonts w:ascii="Times New Roman" w:hAnsi="Times New Roman" w:cs="Times New Roman"/>
+                <w:sz w:val="24"/>
+                <w:szCs w:val="24"/>
+              </w:rPr>
+            </w:pPr>
+            <w:r>
+              <w:rPr>
+                <w:rFonts w:ascii="Times New Roman" w:hAnsi="Times New Roman" w:cs="Times New Roman"/>
+                <w:sz w:val="24"/>
+                <w:szCs w:val="24"/>
+              </w:rPr>
+              <w:t>#andratuttobene</w:t>
+            </w:r>
+          </w:p>
+          <w:p>
+            <w:pPr>
+              <w:spacing w:after="0" w:line="240" w:lineRule="auto"/>
+              <w:ind w:left="-21"/>
+              <w:rPr>
+                <w:rFonts w:ascii="Times New Roman" w:hAnsi="Times New Roman" w:cs="Times New Roman"/>
+                <w:sz w:val="24"/>
+                <w:szCs w:val="24"/>
+              </w:rPr>
+            </w:pPr>
+            <w:r>
+              <w:rPr>
+                <w:rFonts w:ascii="Times New Roman" w:hAnsi="Times New Roman" w:cs="Times New Roman"/>
+                <w:sz w:val="24"/>
+                <w:szCs w:val="24"/>
+              </w:rPr>
+              <w:t>#natale2020</w:t>
+            </w:r>
+            <w:r>
+              <w:rPr>
+                <w:rFonts w:ascii="Times New Roman" w:hAnsi="Times New Roman" w:cs="Times New Roman"/>
+                <w:sz w:val="24"/>
+                <w:szCs w:val="24"/>
+              </w:rPr>
+              <w:tab/>
+              <w:t xml:space="preserve">      </w:t>
+            </w:r>
+          </w:p>
+          <w:p>
+            <w:pPr>
+              <w:spacing w:after="0" w:line="240" w:lineRule="auto"/>
+              <w:ind w:left="-21"/>
+              <w:rPr>
+                <w:rFonts w:ascii="Times New Roman" w:hAnsi="Times New Roman" w:cs="Times New Roman"/>
+                <w:sz w:val="24"/>
+                <w:szCs w:val="24"/>
+              </w:rPr>
+            </w:pPr>
+            <w:r>
+              <w:rPr>
+                <w:rFonts w:ascii="Times New Roman" w:hAnsi="Times New Roman" w:cs="Times New Roman"/>
+                <w:sz w:val="24"/>
+                <w:szCs w:val="24"/>
+              </w:rPr>
+              <w:t>#immuni</w:t>
+            </w:r>
+          </w:p>
+          <w:p>
+            <w:pPr>
+              <w:spacing w:after="0" w:line="240" w:lineRule="auto"/>
+              <w:ind w:left="-21"/>
+              <w:rPr>
+                <w:rFonts w:ascii="Times New Roman" w:hAnsi="Times New Roman" w:cs="Times New Roman"/>
+                <w:sz w:val="24"/>
+                <w:szCs w:val="24"/>
+              </w:rPr>
+            </w:pPr>
+            <w:r>
+              <w:rPr>
+                <w:rFonts w:ascii="Times New Roman" w:hAnsi="Times New Roman" w:cs="Times New Roman"/>
+                <w:sz w:val="24"/>
+                <w:szCs w:val="24"/>
+              </w:rPr>
+              <w:t>#iorestoacasa</w:t>
+            </w:r>
+          </w:p>
+          <w:p>
+            <w:pPr>
+              <w:spacing w:after="0" w:line="240" w:lineRule="auto"/>
+              <w:ind w:left="-21"/>
+              <w:rPr>
+                <w:rFonts w:ascii="Times New Roman" w:hAnsi="Times New Roman" w:cs="Times New Roman"/>
+                <w:sz w:val="24"/>
+                <w:szCs w:val="24"/>
+              </w:rPr>
+            </w:pPr>
+            <w:r>
+              <w:rPr>
+                <w:rFonts w:ascii="Times New Roman" w:hAnsi="Times New Roman" w:cs="Times New Roman"/>
+                <w:sz w:val="24"/>
+                <w:szCs w:val="24"/>
+              </w:rPr>
+              <w:t>#dpcm</w:t>
+            </w:r>
+          </w:p>
+          <w:p>
+            <w:pPr>
+              <w:spacing w:after="0" w:line="240" w:lineRule="auto"/>
+              <w:ind w:left="-21"/>
+              <w:rPr>
+                <w:rFonts w:ascii="Times New Roman" w:hAnsi="Times New Roman" w:cs="Times New Roman"/>
+                <w:sz w:val="24"/>
+                <w:szCs w:val="24"/>
+              </w:rPr>
+            </w:pPr>
+            <w:r>
+              <w:rPr>
+                <w:rFonts w:ascii="Times New Roman" w:hAnsi="Times New Roman" w:cs="Times New Roman"/>
+                <w:sz w:val="24"/>
+                <w:szCs w:val="24"/>
+              </w:rPr>
+              <w:t>#zonarossa</w:t>
+            </w:r>
+          </w:p>
+          <w:p>
+            <w:pPr>
+              <w:spacing w:after="0" w:line="240" w:lineRule="auto"/>
+              <w:ind w:left="-21"/>
+              <w:rPr>
+                <w:rFonts w:ascii="Times New Roman" w:hAnsi="Times New Roman" w:cs="Times New Roman"/>
+                <w:sz w:val="24"/>
+                <w:szCs w:val="24"/>
+              </w:rPr>
+            </w:pPr>
+            <w:r>
+              <w:rPr>
+                <w:rFonts w:ascii="Times New Roman" w:hAnsi="Times New Roman" w:cs="Times New Roman"/>
+                <w:sz w:val="24"/>
+                <w:szCs w:val="24"/>
+              </w:rPr>
+              <w:t>#zonaarancione</w:t>
+            </w:r>
+          </w:p>
+        </w:tc>
+        <w:tc>
+          <w:tcPr>
+            <w:tcW w:w="5100" w:type="dxa"/>
+            <w:gridSpan w:val="2"/>
+          </w:tcPr>
+          <w:p>
+            <w:pPr>
+              <w:jc w:val="center"/>
+              <w:rPr>
+                <w:rFonts w:ascii="Times New Roman" w:hAnsi="Times New Roman" w:cs="Times New Roman"/>
+                <w:b/>
+                <w:bCs/>
+                <w:sz w:val="24"/>
+                <w:szCs w:val="24"/>
+              </w:rPr>
+            </w:pPr>
+          </w:p>
+          <w:p>
+            <w:pPr>
+              <w:jc w:val="center"/>
+              <w:rPr>
+                <w:rFonts w:ascii="Times New Roman" w:hAnsi="Times New Roman" w:cs="Times New Roman"/>
+                <w:b/>
+                <w:bCs/>
+                <w:sz w:val="24"/>
+                <w:szCs w:val="24"/>
+              </w:rPr>
+            </w:pPr>
+          </w:p>
+          <w:p>
+            <w:pPr>
+              <w:spacing w:after="0" w:line="240" w:lineRule="auto"/>
+              <w:ind w:left="-21"/>
+              <w:jc w:val="center"/>
+              <w:rPr>
+                <w:rFonts w:ascii="Times New Roman" w:hAnsi="Times New Roman" w:cs="Times New Roman"/>
+                <w:b/>
+                <w:bCs/>
+                <w:sz w:val="24"/>
+                <w:szCs w:val="24"/>
+              </w:rPr>
+            </w:pPr>
+            <w:r>
+              <w:rPr>
+                <w:rFonts w:ascii="Times New Roman" w:hAnsi="Times New Roman" w:cs="Times New Roman"/>
+                <w:b/>
+                <w:bCs/>
+                <w:sz w:val="24"/>
+                <w:szCs w:val="24"/>
+              </w:rPr>
+              <w:t>Antonio Pappalardo</w:t>
+            </w:r>
+          </w:p>
+        </w:tc>
+      </w:tr>
+      <w:tr>
+        <w:trPr>
+          <w:trHeight w:val="1875"/>
+          <w:jc w:val="center"/>
+        </w:trPr>
+        <w:tc>
+          <w:tcPr>
+            <w:tcW w:w="3345" w:type="dxa"/>
+          </w:tcPr>
+          <w:p>
+            <w:pPr>
+              <w:spacing w:after="0" w:line="240" w:lineRule="auto"/>
+              <w:ind w:left="-21"/>
+              <w:rPr>
+                <w:rFonts w:ascii="Times New Roman" w:hAnsi="Times New Roman" w:cs="Times New Roman"/>
+                <w:sz w:val="24"/>
+                <w:szCs w:val="24"/>
+              </w:rPr>
+            </w:pPr>
+            <w:r>
+              <w:rPr>
+                <w:rFonts w:ascii="Times New Roman" w:hAnsi="Times New Roman" w:cs="Times New Roman"/>
+                <w:sz w:val="24"/>
+                <w:szCs w:val="24"/>
+              </w:rPr>
+              <w:t>#zonagialla</w:t>
+            </w:r>
+          </w:p>
+          <w:p>
+            <w:pPr>
+              <w:spacing w:after="0" w:line="240" w:lineRule="auto"/>
+              <w:ind w:left="-21"/>
+              <w:rPr>
+                <w:rFonts w:ascii="Times New Roman" w:hAnsi="Times New Roman" w:cs="Times New Roman"/>
+                <w:sz w:val="24"/>
+                <w:szCs w:val="24"/>
+              </w:rPr>
+            </w:pPr>
+            <w:r>
+              <w:rPr>
+                <w:rFonts w:ascii="Times New Roman" w:hAnsi="Times New Roman" w:cs="Times New Roman"/>
+                <w:sz w:val="24"/>
+                <w:szCs w:val="24"/>
+              </w:rPr>
+              <w:t>#giuseppeconte</w:t>
+            </w:r>
+          </w:p>
+          <w:p>
+            <w:pPr>
+              <w:spacing w:after="0" w:line="240" w:lineRule="auto"/>
+              <w:ind w:left="-21"/>
+              <w:rPr>
+                <w:rFonts w:ascii="Times New Roman" w:hAnsi="Times New Roman" w:cs="Times New Roman"/>
+                <w:sz w:val="24"/>
+                <w:szCs w:val="24"/>
+              </w:rPr>
+            </w:pPr>
+            <w:r>
+              <w:rPr>
+                <w:rFonts w:ascii="Times New Roman" w:hAnsi="Times New Roman" w:cs="Times New Roman"/>
+                <w:sz w:val="24"/>
+                <w:szCs w:val="24"/>
+              </w:rPr>
+              <w:t>#nolockdown</w:t>
+            </w:r>
+          </w:p>
+          <w:p>
+            <w:pPr>
+              <w:spacing w:after="0" w:line="240" w:lineRule="auto"/>
+              <w:ind w:left="-21"/>
+              <w:rPr>
+                <w:rFonts w:ascii="Times New Roman" w:hAnsi="Times New Roman" w:cs="Times New Roman"/>
+                <w:sz w:val="24"/>
+                <w:szCs w:val="24"/>
+              </w:rPr>
+            </w:pPr>
+            <w:r>
+              <w:rPr>
+                <w:rFonts w:ascii="Times New Roman" w:hAnsi="Times New Roman" w:cs="Times New Roman"/>
+                <w:sz w:val="24"/>
+                <w:szCs w:val="24"/>
+              </w:rPr>
+              <w:t>#LItaliaSiRibella</w:t>
+            </w:r>
+          </w:p>
+          <w:p>
+            <w:pPr>
+              <w:spacing w:after="0" w:line="240" w:lineRule="auto"/>
+              <w:ind w:left="-21"/>
+              <w:rPr>
+                <w:rFonts w:ascii="Times New Roman" w:hAnsi="Times New Roman" w:cs="Times New Roman"/>
+                <w:sz w:val="24"/>
+                <w:szCs w:val="24"/>
+              </w:rPr>
+            </w:pPr>
+            <w:r>
+              <w:rPr>
+                <w:rFonts w:ascii="Times New Roman" w:hAnsi="Times New Roman" w:cs="Times New Roman"/>
+                <w:sz w:val="24"/>
+                <w:szCs w:val="24"/>
+              </w:rPr>
+              <w:t>#lockdownitalia</w:t>
+            </w:r>
+          </w:p>
+          <w:p>
+            <w:pPr>
+              <w:spacing w:after="0" w:line="240" w:lineRule="auto"/>
+              <w:ind w:left="-21"/>
+              <w:rPr>
+                <w:rFonts w:ascii="Times New Roman" w:hAnsi="Times New Roman" w:cs="Times New Roman"/>
+                <w:sz w:val="24"/>
+                <w:szCs w:val="24"/>
+              </w:rPr>
+            </w:pPr>
+            <w:r>
+              <w:rPr>
+                <w:rFonts w:ascii="Times New Roman" w:hAnsi="Times New Roman" w:cs="Times New Roman"/>
+                <w:sz w:val="24"/>
+                <w:szCs w:val="24"/>
+              </w:rPr>
+              <w:t>#coronavirus</w:t>
+            </w:r>
+          </w:p>
+          <w:p>
+            <w:pPr>
+              <w:spacing w:after="0" w:line="240" w:lineRule="auto"/>
+              <w:ind w:left="-21"/>
+              <w:rPr>
+                <w:rFonts w:ascii="Times New Roman" w:hAnsi="Times New Roman" w:cs="Times New Roman"/>
+                <w:sz w:val="24"/>
+                <w:szCs w:val="24"/>
+              </w:rPr>
+            </w:pPr>
+            <w:r>
+              <w:rPr>
+                <w:rFonts w:ascii="Times New Roman" w:hAnsi="Times New Roman" w:cs="Times New Roman"/>
+                <w:sz w:val="24"/>
+                <w:szCs w:val="24"/>
+              </w:rPr>
+              <w:t>#congiuntifuoriregione</w:t>
+            </w:r>
+          </w:p>
+        </w:tc>
+        <w:tc>
+          <w:tcPr>
+            <w:tcW w:w="5100" w:type="dxa"/>
+            <w:gridSpan w:val="2"/>
+          </w:tcPr>
+          <w:p>
+            <w:pPr>
+              <w:rPr>
+                <w:rFonts w:ascii="Times New Roman" w:hAnsi="Times New Roman" w:cs="Times New Roman"/>
+                <w:b/>
+                <w:bCs/>
+                <w:sz w:val="24"/>
+                <w:szCs w:val="24"/>
+              </w:rPr>
+            </w:pPr>
+          </w:p>
+          <w:p>
+            <w:pPr>
+              <w:spacing w:after="0" w:line="240" w:lineRule="auto"/>
+              <w:ind w:left="-21"/>
+              <w:rPr>
+                <w:rFonts w:ascii="Times New Roman" w:hAnsi="Times New Roman" w:cs="Times New Roman"/>
+                <w:b/>
+                <w:bCs/>
+                <w:sz w:val="24"/>
+                <w:szCs w:val="24"/>
+              </w:rPr>
+            </w:pPr>
+          </w:p>
+          <w:p>
+            <w:pPr>
+              <w:spacing w:after="0" w:line="240" w:lineRule="auto"/>
+              <w:ind w:left="-21"/>
+              <w:jc w:val="center"/>
+              <w:rPr>
+                <w:rFonts w:ascii="Times New Roman" w:hAnsi="Times New Roman" w:cs="Times New Roman"/>
+                <w:b/>
+                <w:bCs/>
+                <w:sz w:val="24"/>
+                <w:szCs w:val="24"/>
+              </w:rPr>
+            </w:pPr>
+            <w:r>
+              <w:rPr>
+                <w:rFonts w:ascii="Times New Roman" w:hAnsi="Times New Roman" w:cs="Times New Roman"/>
+                <w:b/>
+                <w:bCs/>
+                <w:sz w:val="24"/>
+                <w:szCs w:val="24"/>
+              </w:rPr>
+              <w:t>Domenico Rossi</w:t>
+            </w:r>
+          </w:p>
+        </w:tc>
+      </w:tr>
+      <w:tr>
+        <w:trPr>
+          <w:trHeight w:val="1713"/>
+          <w:jc w:val="center"/>
+        </w:trPr>
+        <w:tc>
+          <w:tcPr>
+            <w:tcW w:w="3390" w:type="dxa"/>
+            <w:gridSpan w:val="2"/>
+          </w:tcPr>
+          <w:p>
+            <w:pPr>
+              <w:spacing w:after="0" w:line="240" w:lineRule="auto"/>
+              <w:ind w:left="-21"/>
+              <w:rPr>
+                <w:rFonts w:ascii="Times New Roman" w:hAnsi="Times New Roman" w:cs="Times New Roman"/>
+                <w:sz w:val="24"/>
+                <w:szCs w:val="24"/>
+              </w:rPr>
+            </w:pPr>
+            <w:r>
+              <w:rPr>
+                <w:rFonts w:ascii="Times New Roman" w:hAnsi="Times New Roman" w:cs="Times New Roman"/>
+                <w:sz w:val="24"/>
+                <w:szCs w:val="24"/>
+              </w:rPr>
+              <w:lastRenderedPageBreak/>
+              <w:t>#vaccinocovid</w:t>
+            </w:r>
+          </w:p>
+          <w:p>
+            <w:pPr>
+              <w:spacing w:after="0" w:line="240" w:lineRule="auto"/>
+              <w:ind w:left="-21"/>
+              <w:rPr>
+                <w:rFonts w:ascii="Times New Roman" w:hAnsi="Times New Roman" w:cs="Times New Roman"/>
+                <w:sz w:val="24"/>
+                <w:szCs w:val="24"/>
+              </w:rPr>
+            </w:pPr>
+            <w:r>
+              <w:rPr>
+                <w:rFonts w:ascii="Times New Roman" w:hAnsi="Times New Roman" w:cs="Times New Roman"/>
+                <w:sz w:val="24"/>
+                <w:szCs w:val="24"/>
+              </w:rPr>
+              <w:t>#sanità</w:t>
+            </w:r>
+          </w:p>
+          <w:p>
+            <w:pPr>
+              <w:spacing w:after="0" w:line="240" w:lineRule="auto"/>
+              <w:ind w:left="-21"/>
+              <w:rPr>
+                <w:rFonts w:ascii="Times New Roman" w:hAnsi="Times New Roman" w:cs="Times New Roman"/>
+                <w:sz w:val="24"/>
+                <w:szCs w:val="24"/>
+              </w:rPr>
+            </w:pPr>
+            <w:r>
+              <w:rPr>
+                <w:rFonts w:ascii="Times New Roman" w:hAnsi="Times New Roman" w:cs="Times New Roman"/>
+                <w:sz w:val="24"/>
+                <w:szCs w:val="24"/>
+              </w:rPr>
+              <w:t>#secondaondata</w:t>
+            </w:r>
+          </w:p>
+          <w:p>
+            <w:pPr>
+              <w:spacing w:after="0" w:line="240" w:lineRule="auto"/>
+              <w:ind w:left="-21"/>
+              <w:rPr>
+                <w:rFonts w:ascii="Times New Roman" w:hAnsi="Times New Roman" w:cs="Times New Roman"/>
+                <w:sz w:val="24"/>
+                <w:szCs w:val="24"/>
+              </w:rPr>
+            </w:pPr>
+            <w:r>
+              <w:rPr>
+                <w:rFonts w:ascii="Times New Roman" w:hAnsi="Times New Roman" w:cs="Times New Roman"/>
+                <w:sz w:val="24"/>
+                <w:szCs w:val="24"/>
+              </w:rPr>
+              <w:t>#covidioti</w:t>
+            </w:r>
+          </w:p>
+          <w:p>
+            <w:pPr>
+              <w:spacing w:after="0" w:line="240" w:lineRule="auto"/>
+              <w:ind w:left="-21"/>
+              <w:rPr>
+                <w:rFonts w:ascii="Times New Roman" w:hAnsi="Times New Roman" w:cs="Times New Roman"/>
+                <w:sz w:val="24"/>
+                <w:szCs w:val="24"/>
+              </w:rPr>
+            </w:pPr>
+            <w:r>
+              <w:rPr>
+                <w:rFonts w:ascii="Times New Roman" w:hAnsi="Times New Roman" w:cs="Times New Roman"/>
+                <w:sz w:val="24"/>
+                <w:szCs w:val="24"/>
+              </w:rPr>
+              <w:t>#dad</w:t>
+            </w:r>
+          </w:p>
+          <w:p>
+            <w:pPr>
+              <w:spacing w:after="0" w:line="240" w:lineRule="auto"/>
+              <w:ind w:left="-21"/>
+              <w:rPr>
+                <w:rFonts w:ascii="Times New Roman" w:hAnsi="Times New Roman" w:cs="Times New Roman"/>
+                <w:sz w:val="24"/>
+                <w:szCs w:val="24"/>
+              </w:rPr>
+            </w:pPr>
+            <w:r>
+              <w:rPr>
+                <w:rFonts w:ascii="Times New Roman" w:hAnsi="Times New Roman" w:cs="Times New Roman"/>
+                <w:sz w:val="24"/>
+                <w:szCs w:val="24"/>
+              </w:rPr>
+              <w:t>#</w:t>
+            </w:r>
+            <w:r>
+              <w:rPr>
+                <w:rFonts w:ascii="Times New Roman" w:hAnsi="Times New Roman" w:cs="Times New Roman"/>
+                <w:sz w:val="24"/>
+                <w:szCs w:val="24"/>
+              </w:rPr>
+              <w:t>mascherine</w:t>
+            </w:r>
+          </w:p>
+        </w:tc>
+        <w:tc>
+          <w:tcPr>
+            <w:tcW w:w="5055" w:type="dxa"/>
+          </w:tcPr>
+          <w:p>
+            <w:pPr>
+              <w:rPr>
+                <w:rFonts w:ascii="Times New Roman" w:hAnsi="Times New Roman" w:cs="Times New Roman"/>
+                <w:b/>
+                <w:bCs/>
+                <w:sz w:val="24"/>
+                <w:szCs w:val="24"/>
+              </w:rPr>
+            </w:pPr>
+          </w:p>
+          <w:p>
+            <w:pPr>
+              <w:spacing w:after="0" w:line="240" w:lineRule="auto"/>
+              <w:ind w:left="-21"/>
+              <w:jc w:val="center"/>
+              <w:rPr>
+                <w:rFonts w:ascii="Times New Roman" w:hAnsi="Times New Roman" w:cs="Times New Roman"/>
+                <w:b/>
+                <w:bCs/>
+                <w:sz w:val="24"/>
+                <w:szCs w:val="24"/>
+              </w:rPr>
+            </w:pPr>
+            <w:r>
+              <w:rPr>
+                <w:rFonts w:ascii="Times New Roman" w:hAnsi="Times New Roman" w:cs="Times New Roman"/>
+                <w:b/>
+                <w:bCs/>
+                <w:sz w:val="24"/>
+                <w:szCs w:val="24"/>
+              </w:rPr>
+              <w:t>Francesco Parisi</w:t>
+            </w:r>
+          </w:p>
+        </w:tc>
+      </w:tr>
+    </w:tbl>
+    <w:p>
+      <w:pPr>
+        <w:spacing w:after="0" w:line="240" w:lineRule="auto"/>
+        <w:rPr>
+          <w:rFonts w:ascii="Times New Roman" w:hAnsi="Times New Roman" w:cs="Times New Roman"/>
+          <w:sz w:val="28"/>
+          <w:szCs w:val="28"/>
+        </w:rPr>
+      </w:pPr>
+      <w:r>
+        <w:rPr>
+          <w:rFonts w:ascii="Times New Roman" w:hAnsi="Times New Roman" w:cs="Times New Roman"/>
+          <w:sz w:val="28"/>
+          <w:szCs w:val="28"/>
+        </w:rPr>
+        <w:tab/>
+      </w:r>
+    </w:p>
+    <w:p>
+      <w:pPr>
+        <w:spacing w:after="0" w:line="240" w:lineRule="auto"/>
+        <w:rPr>
+          <w:rFonts w:ascii="Times New Roman" w:hAnsi="Times New Roman" w:cs="Times New Roman"/>
+          <w:sz w:val="28"/>
+          <w:szCs w:val="28"/>
+        </w:rPr>
+      </w:pPr>
+    </w:p>
+    <w:p>
+      <w:pPr>
+        <w:spacing w:after="0" w:line="240" w:lineRule="auto"/>
+        <w:jc w:val="center"/>
+        <w:rPr>
+          <w:rFonts w:ascii="Times New Roman" w:hAnsi="Times New Roman" w:cs="Times New Roman"/>
+          <w:b/>
+          <w:bCs/>
+          <w:sz w:val="28"/>
+          <w:szCs w:val="28"/>
+        </w:rPr>
+      </w:pPr>
+      <w:r>
+        <w:rPr>
+          <w:rFonts w:ascii="Times New Roman" w:hAnsi="Times New Roman" w:cs="Times New Roman"/>
+          <w:b/>
+          <w:bCs/>
+          <w:sz w:val="28"/>
+          <w:szCs w:val="28"/>
+        </w:rPr>
+        <w:t>Date Cattura</w:t>
+      </w:r>
+    </w:p>
+    <w:p>
+      <w:pPr>
+        <w:spacing w:after="0" w:line="240" w:lineRule="auto"/>
+        <w:jc w:val="center"/>
+        <w:rPr>
+          <w:rFonts w:ascii="Times New Roman" w:hAnsi="Times New Roman" w:cs="Times New Roman"/>
+          <w:b/>
+          <w:bCs/>
+          <w:sz w:val="28"/>
+          <w:szCs w:val="28"/>
+        </w:rPr>
+      </w:pPr>
+    </w:p>
+    <w:tbl>
+      <w:tblPr>
+        <w:tblStyle w:val="Grigliatabella"/>
+        <w:tblW w:w="0" w:type="auto"/>
+        <w:tblLook w:val="04A0" w:firstRow="1" w:lastRow="0" w:firstColumn="1" w:lastColumn="0" w:noHBand="0" w:noVBand="1"/>
+      </w:tblPr>
+      <w:tblGrid>
+        <w:gridCol w:w="4814"/>
+        <w:gridCol w:w="4814"/>
+      </w:tblGrid>
+      <w:tr>
+        <w:tc>
+          <w:tcPr>
+            <w:tcW w:w="4814" w:type="dxa"/>
+          </w:tcPr>
+          <w:p>
+            <w:pPr>
+              <w:jc w:val="center"/>
+              <w:rPr>
+                <w:rFonts w:ascii="Times New Roman" w:hAnsi="Times New Roman" w:cs="Times New Roman"/>
+                <w:b/>
+                <w:bCs/>
+                <w:sz w:val="28"/>
+                <w:szCs w:val="28"/>
+              </w:rPr>
+            </w:pPr>
+            <w:r>
+              <w:rPr>
+                <w:rFonts w:ascii="Times New Roman" w:hAnsi="Times New Roman" w:cs="Times New Roman"/>
+                <w:b/>
+                <w:bCs/>
+                <w:sz w:val="28"/>
+                <w:szCs w:val="28"/>
+              </w:rPr>
+              <w:t>Prima Cattura</w:t>
+            </w:r>
+          </w:p>
+        </w:tc>
+        <w:tc>
+          <w:tcPr>
+            <w:tcW w:w="4814" w:type="dxa"/>
+          </w:tcPr>
+          <w:p>
+            <w:pPr>
+              <w:jc w:val="center"/>
+              <w:rPr>
+                <w:rFonts w:ascii="Times New Roman" w:hAnsi="Times New Roman" w:cs="Times New Roman"/>
+                <w:sz w:val="28"/>
+                <w:szCs w:val="28"/>
+              </w:rPr>
+            </w:pPr>
+            <w:r>
+              <w:rPr>
+                <w:rFonts w:ascii="Times New Roman" w:hAnsi="Times New Roman" w:cs="Times New Roman"/>
+                <w:sz w:val="28"/>
+                <w:szCs w:val="28"/>
+              </w:rPr>
+              <w:t>11-1</w:t>
+            </w:r>
+            <w:r>
+              <w:rPr>
+                <w:rFonts w:ascii="Times New Roman" w:hAnsi="Times New Roman" w:cs="Times New Roman"/>
+                <w:sz w:val="28"/>
+                <w:szCs w:val="28"/>
+              </w:rPr>
+              <w:t>9</w:t>
+            </w:r>
+            <w:r>
+              <w:rPr>
+                <w:rFonts w:ascii="Times New Roman" w:hAnsi="Times New Roman" w:cs="Times New Roman"/>
+                <w:sz w:val="28"/>
+                <w:szCs w:val="28"/>
+              </w:rPr>
+              <w:t xml:space="preserve"> </w:t>
+            </w:r>
+            <w:proofErr w:type="gramStart"/>
+            <w:r>
+              <w:rPr>
+                <w:rFonts w:ascii="Times New Roman" w:hAnsi="Times New Roman" w:cs="Times New Roman"/>
+                <w:sz w:val="28"/>
+                <w:szCs w:val="28"/>
+              </w:rPr>
+              <w:t>Novembre</w:t>
+            </w:r>
+            <w:proofErr w:type="gramEnd"/>
+          </w:p>
+        </w:tc>
+      </w:tr>
+      <w:tr>
+        <w:tc>
+          <w:tcPr>
+            <w:tcW w:w="4814" w:type="dxa"/>
+          </w:tcPr>
+          <w:p>
+            <w:pPr>
+              <w:jc w:val="center"/>
+              <w:rPr>
+                <w:rFonts w:ascii="Times New Roman" w:hAnsi="Times New Roman" w:cs="Times New Roman"/>
+                <w:b/>
+                <w:bCs/>
+                <w:sz w:val="28"/>
+                <w:szCs w:val="28"/>
+              </w:rPr>
+            </w:pPr>
+            <w:r>
+              <w:rPr>
+                <w:rFonts w:ascii="Times New Roman" w:hAnsi="Times New Roman" w:cs="Times New Roman"/>
+                <w:b/>
+                <w:bCs/>
+                <w:sz w:val="28"/>
+                <w:szCs w:val="28"/>
+              </w:rPr>
+              <w:t>Seconda Cattura</w:t>
+            </w:r>
+          </w:p>
+        </w:tc>
+        <w:tc>
+          <w:tcPr>
+            <w:tcW w:w="4814" w:type="dxa"/>
+          </w:tcPr>
+          <w:p>
+            <w:pPr>
+              <w:jc w:val="center"/>
+              <w:rPr>
+                <w:rFonts w:ascii="Times New Roman" w:hAnsi="Times New Roman" w:cs="Times New Roman"/>
+                <w:sz w:val="28"/>
+                <w:szCs w:val="28"/>
+              </w:rPr>
+            </w:pPr>
+            <w:r>
+              <w:rPr>
+                <w:rFonts w:ascii="Times New Roman" w:hAnsi="Times New Roman" w:cs="Times New Roman"/>
+                <w:sz w:val="28"/>
+                <w:szCs w:val="28"/>
+              </w:rPr>
+              <w:t>19-2</w:t>
+            </w:r>
+            <w:r>
+              <w:rPr>
+                <w:rFonts w:ascii="Times New Roman" w:hAnsi="Times New Roman" w:cs="Times New Roman"/>
+                <w:sz w:val="28"/>
+                <w:szCs w:val="28"/>
+              </w:rPr>
+              <w:t>6</w:t>
+            </w:r>
+            <w:r>
+              <w:rPr>
+                <w:rFonts w:ascii="Times New Roman" w:hAnsi="Times New Roman" w:cs="Times New Roman"/>
+                <w:sz w:val="28"/>
+                <w:szCs w:val="28"/>
+              </w:rPr>
+              <w:t xml:space="preserve"> </w:t>
+            </w:r>
+            <w:proofErr w:type="gramStart"/>
+            <w:r>
+              <w:rPr>
+                <w:rFonts w:ascii="Times New Roman" w:hAnsi="Times New Roman" w:cs="Times New Roman"/>
+                <w:sz w:val="28"/>
+                <w:szCs w:val="28"/>
+              </w:rPr>
+              <w:t>Novembre</w:t>
+            </w:r>
+            <w:proofErr w:type="gramEnd"/>
+          </w:p>
+        </w:tc>
+      </w:tr>
+      <w:tr>
+        <w:tc>
+          <w:tcPr>
+            <w:tcW w:w="4814" w:type="dxa"/>
+          </w:tcPr>
+          <w:p>
+            <w:pPr>
+              <w:jc w:val="center"/>
+              <w:rPr>
+                <w:rFonts w:ascii="Times New Roman" w:hAnsi="Times New Roman" w:cs="Times New Roman"/>
+                <w:b/>
+                <w:bCs/>
+                <w:sz w:val="28"/>
+                <w:szCs w:val="28"/>
+              </w:rPr>
+            </w:pPr>
+            <w:r>
+              <w:rPr>
+                <w:rFonts w:ascii="Times New Roman" w:hAnsi="Times New Roman" w:cs="Times New Roman"/>
+                <w:b/>
+                <w:bCs/>
+                <w:sz w:val="28"/>
+                <w:szCs w:val="28"/>
+              </w:rPr>
+              <w:t>Terza Cattura</w:t>
+            </w:r>
+          </w:p>
+        </w:tc>
+        <w:tc>
+          <w:tcPr>
+            <w:tcW w:w="4814" w:type="dxa"/>
+          </w:tcPr>
+          <w:p>
+            <w:pPr>
+              <w:jc w:val="center"/>
+              <w:rPr>
+                <w:rFonts w:ascii="Times New Roman" w:hAnsi="Times New Roman" w:cs="Times New Roman"/>
+                <w:sz w:val="28"/>
+                <w:szCs w:val="28"/>
+              </w:rPr>
+            </w:pPr>
+            <w:r>
+              <w:rPr>
+                <w:rFonts w:ascii="Times New Roman" w:hAnsi="Times New Roman" w:cs="Times New Roman"/>
+                <w:sz w:val="28"/>
+                <w:szCs w:val="28"/>
+              </w:rPr>
+              <w:t xml:space="preserve">26 </w:t>
+            </w:r>
+            <w:proofErr w:type="gramStart"/>
+            <w:r>
+              <w:rPr>
+                <w:rFonts w:ascii="Times New Roman" w:hAnsi="Times New Roman" w:cs="Times New Roman"/>
+                <w:sz w:val="28"/>
+                <w:szCs w:val="28"/>
+              </w:rPr>
+              <w:t>Novembre</w:t>
+            </w:r>
+            <w:proofErr w:type="gramEnd"/>
+            <w:r>
+              <w:rPr>
+                <w:rFonts w:ascii="Times New Roman" w:hAnsi="Times New Roman" w:cs="Times New Roman"/>
+                <w:sz w:val="28"/>
+                <w:szCs w:val="28"/>
+              </w:rPr>
+              <w:t xml:space="preserve"> - 3 Dicembre</w:t>
+            </w:r>
+          </w:p>
+        </w:tc>
+      </w:tr>
+      <w:tr>
+        <w:tc>
+          <w:tcPr>
+            <w:tcW w:w="4814" w:type="dxa"/>
+          </w:tcPr>
+          <w:p>
+            <w:pPr>
+              <w:jc w:val="center"/>
+              <w:rPr>
+                <w:rFonts w:ascii="Times New Roman" w:hAnsi="Times New Roman" w:cs="Times New Roman"/>
+                <w:b/>
+                <w:bCs/>
+                <w:sz w:val="28"/>
+                <w:szCs w:val="28"/>
+              </w:rPr>
+            </w:pPr>
+            <w:r>
+              <w:rPr>
+                <w:rFonts w:ascii="Times New Roman" w:hAnsi="Times New Roman" w:cs="Times New Roman"/>
+                <w:b/>
+                <w:bCs/>
+                <w:sz w:val="28"/>
+                <w:szCs w:val="28"/>
+              </w:rPr>
+              <w:t>Quarta Cattura</w:t>
+            </w:r>
+          </w:p>
+        </w:tc>
+        <w:tc>
+          <w:tcPr>
+            <w:tcW w:w="4814" w:type="dxa"/>
+          </w:tcPr>
+          <w:p>
+            <w:pPr>
+              <w:jc w:val="center"/>
+              <w:rPr>
+                <w:rFonts w:ascii="Times New Roman" w:hAnsi="Times New Roman" w:cs="Times New Roman"/>
+                <w:sz w:val="28"/>
+                <w:szCs w:val="28"/>
+              </w:rPr>
+            </w:pPr>
+            <w:r>
+              <w:rPr>
+                <w:rFonts w:ascii="Times New Roman" w:hAnsi="Times New Roman" w:cs="Times New Roman"/>
+                <w:sz w:val="28"/>
+                <w:szCs w:val="28"/>
+              </w:rPr>
+              <w:t xml:space="preserve">3-10 </w:t>
+            </w:r>
+            <w:proofErr w:type="gramStart"/>
+            <w:r>
+              <w:rPr>
+                <w:rFonts w:ascii="Times New Roman" w:hAnsi="Times New Roman" w:cs="Times New Roman"/>
+                <w:sz w:val="28"/>
+                <w:szCs w:val="28"/>
+              </w:rPr>
+              <w:t>Dicembre</w:t>
+            </w:r>
+            <w:proofErr w:type="gramEnd"/>
+          </w:p>
+        </w:tc>
+      </w:tr>
+      <w:tr>
+        <w:tc>
+          <w:tcPr>
+            <w:tcW w:w="4814" w:type="dxa"/>
+          </w:tcPr>
+          <w:p>
+            <w:pPr>
+              <w:jc w:val="center"/>
+              <w:rPr>
+                <w:rFonts w:ascii="Times New Roman" w:hAnsi="Times New Roman" w:cs="Times New Roman"/>
+                <w:b/>
+                <w:bCs/>
+                <w:sz w:val="28"/>
+                <w:szCs w:val="28"/>
+              </w:rPr>
+            </w:pPr>
+            <w:r>
+              <w:rPr>
+                <w:rFonts w:ascii="Times New Roman" w:hAnsi="Times New Roman" w:cs="Times New Roman"/>
+                <w:b/>
+                <w:bCs/>
+                <w:sz w:val="28"/>
+                <w:szCs w:val="28"/>
+              </w:rPr>
+              <w:t>Quinta Cattura</w:t>
+            </w:r>
+          </w:p>
+        </w:tc>
+        <w:tc>
+          <w:tcPr>
+            <w:tcW w:w="4814" w:type="dxa"/>
+          </w:tcPr>
+          <w:p>
+            <w:pPr>
+              <w:jc w:val="center"/>
+              <w:rPr>
+                <w:rFonts w:ascii="Times New Roman" w:hAnsi="Times New Roman" w:cs="Times New Roman"/>
+                <w:sz w:val="28"/>
+                <w:szCs w:val="28"/>
+              </w:rPr>
+            </w:pPr>
+            <w:r>
+              <w:rPr>
+                <w:rFonts w:ascii="Times New Roman" w:hAnsi="Times New Roman" w:cs="Times New Roman"/>
+                <w:sz w:val="28"/>
+                <w:szCs w:val="28"/>
+              </w:rPr>
+              <w:t xml:space="preserve">10-17 </w:t>
+            </w:r>
+            <w:proofErr w:type="gramStart"/>
+            <w:r>
+              <w:rPr>
+                <w:rFonts w:ascii="Times New Roman" w:hAnsi="Times New Roman" w:cs="Times New Roman"/>
+                <w:sz w:val="28"/>
+                <w:szCs w:val="28"/>
+              </w:rPr>
+              <w:t>Dicembre</w:t>
+            </w:r>
+            <w:proofErr w:type="gramEnd"/>
+          </w:p>
+        </w:tc>
+      </w:tr>
+    </w:tbl>
+    <w:p>
+      <w:pPr>
+        <w:spacing w:after="0" w:line="240" w:lineRule="auto"/>
+        <w:rPr>
+          <w:rFonts w:ascii="Times New Roman" w:hAnsi="Times New Roman" w:cs="Times New Roman"/>
           <w:sz w:val="28"/>
           <w:szCs w:val="28"/>
         </w:rPr>
@@ -1514,7 +2589,7 @@
         <v:path o:extrusionok="f" gradientshapeok="t" o:connecttype="rect"/>
         <o:lock v:ext="edit" aspectratio="t"/>
       </v:shapetype>
-      <v:shape id="_x0000_i1046" type="#_x0000_t75" alt="Segno di spunta" style="width:15pt;height:12pt;visibility:visible" o:gfxdata="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" o:bullet="t">
+      <v:shape id="_x0000_i1049" type="#_x0000_t75" alt="Segno di spunta" style="width:15pt;height:12pt;visibility:visible" o:gfxdata="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" o:bullet="t">
         <v:imagedata r:id="rId1" o:title="" croptop="-7919f" cropbottom="-8465f" cropright="-440f"/>
       </v:shape>
     </w:pict>

</xml_diff>

<commit_message>
Fix all.vue  titolo grafico dei tweet totali
</commit_message>
<xml_diff>
--- a/Tasks.docx
+++ b/Tasks.docx
@@ -1053,21 +1053,7 @@
               <w:rPr>
                 <w:rFonts w:ascii="Times New Roman" w:hAnsi="Times New Roman" w:cs="Times New Roman"/>
               </w:rPr>
-              <w:t xml:space="preserve"> query </w:t>
-            </w:r>
-            <w:proofErr w:type="spellStart"/>
-            <w:r>
-              <w:rPr>
-                <w:rFonts w:ascii="Times New Roman" w:hAnsi="Times New Roman" w:cs="Times New Roman"/>
-              </w:rPr>
-              <w:t>MongoDB</w:t>
-            </w:r>
-            <w:proofErr w:type="spellEnd"/>
-            <w:r>
-              <w:rPr>
-                <w:rFonts w:ascii="Times New Roman" w:hAnsi="Times New Roman" w:cs="Times New Roman"/>
-              </w:rPr>
-              <w:t xml:space="preserve"> per ottenere i il parametro ‘testo’ dei tweet </w:t>
+              <w:t xml:space="preserve"> query MongoDB per ottenere i il parametro ‘testo’ dei tweet </w:t>
             </w:r>
           </w:p>
         </w:tc>
@@ -1326,35 +1312,7 @@
               <w:rPr>
                 <w:rFonts w:ascii="Times New Roman" w:hAnsi="Times New Roman" w:cs="Times New Roman"/>
               </w:rPr>
-              <w:t xml:space="preserve">Classificazione del </w:t>
-            </w:r>
-            <w:proofErr w:type="spellStart"/>
-            <w:r>
-              <w:rPr>
-                <w:rFonts w:ascii="Times New Roman" w:hAnsi="Times New Roman" w:cs="Times New Roman"/>
-              </w:rPr>
-              <w:t>SentimentAnalysis</w:t>
-            </w:r>
-            <w:proofErr w:type="spellEnd"/>
-            <w:r>
-              <w:rPr>
-                <w:rFonts w:ascii="Times New Roman" w:hAnsi="Times New Roman" w:cs="Times New Roman"/>
-              </w:rPr>
-              <w:t xml:space="preserve"> e salvataggio su </w:t>
-            </w:r>
-            <w:proofErr w:type="spellStart"/>
-            <w:r>
-              <w:rPr>
-                <w:rFonts w:ascii="Times New Roman" w:hAnsi="Times New Roman" w:cs="Times New Roman"/>
-              </w:rPr>
-              <w:t>MongoDB</w:t>
-            </w:r>
-            <w:proofErr w:type="spellEnd"/>
-            <w:r>
-              <w:rPr>
-                <w:rFonts w:ascii="Times New Roman" w:hAnsi="Times New Roman" w:cs="Times New Roman"/>
-              </w:rPr>
-              <w:t xml:space="preserve"> del sentiment</w:t>
+              <w:t>Classificazione del SentimentAnalysis e salvataggio su MongoDB del sentiment</w:t>
             </w:r>
             <w:r>
               <w:rPr>
@@ -1523,37 +1481,7 @@
               <w:rPr>
                 <w:rFonts w:ascii="Times New Roman" w:hAnsi="Times New Roman" w:cs="Times New Roman"/>
               </w:rPr>
-              <w:t>thon (</w:t>
-            </w:r>
-            <w:proofErr w:type="spellStart"/>
-            <w:proofErr w:type="gramStart"/>
-            <w:r>
-              <w:rPr>
-                <w:rFonts w:ascii="Times New Roman" w:hAnsi="Times New Roman" w:cs="Times New Roman"/>
-              </w:rPr>
-              <w:t>matplotlib,seaborn</w:t>
-            </w:r>
-            <w:proofErr w:type="spellEnd"/>
-            <w:proofErr w:type="gramEnd"/>
-            <w:r>
-              <w:rPr>
-                <w:rFonts w:ascii="Times New Roman" w:hAnsi="Times New Roman" w:cs="Times New Roman"/>
-              </w:rPr>
-              <w:t xml:space="preserve"> ecc.) oppure sviluppo web </w:t>
-            </w:r>
-            <w:proofErr w:type="spellStart"/>
-            <w:r>
-              <w:rPr>
-                <w:rFonts w:ascii="Times New Roman" w:hAnsi="Times New Roman" w:cs="Times New Roman"/>
-              </w:rPr>
-              <w:t>application</w:t>
-            </w:r>
-            <w:proofErr w:type="spellEnd"/>
-            <w:r>
-              <w:rPr>
-                <w:rFonts w:ascii="Times New Roman" w:hAnsi="Times New Roman" w:cs="Times New Roman"/>
-              </w:rPr>
-              <w:t xml:space="preserve"> con web server</w:t>
+              <w:t>thon (matplotlib,seaborn ecc.) oppure sviluppo web application con web server</w:t>
             </w:r>
           </w:p>
         </w:tc>
@@ -2381,18 +2309,8 @@
                 <w:sz w:val="28"/>
                 <w:szCs w:val="28"/>
               </w:rPr>
-              <w:t xml:space="preserve">11-19 </w:t>
-            </w:r>
-            <w:proofErr w:type="gramStart"/>
-            <w:r>
-              <w:rPr>
-                <w:rFonts w:ascii="Times New Roman" w:hAnsi="Times New Roman" w:cs="Times New Roman"/>
-                <w:sz w:val="28"/>
-                <w:szCs w:val="28"/>
-              </w:rPr>
-              <w:t>Novembre</w:t>
-            </w:r>
-            <w:proofErr w:type="gramEnd"/>
+              <w:t>11-19 Novembre</w:t>
+            </w:r>
           </w:p>
         </w:tc>
         <w:tc>
@@ -2505,18 +2423,8 @@
                 <w:sz w:val="28"/>
                 <w:szCs w:val="28"/>
               </w:rPr>
-              <w:t xml:space="preserve">19-26 </w:t>
-            </w:r>
-            <w:proofErr w:type="gramStart"/>
-            <w:r>
-              <w:rPr>
-                <w:rFonts w:ascii="Times New Roman" w:hAnsi="Times New Roman" w:cs="Times New Roman"/>
-                <w:sz w:val="28"/>
-                <w:szCs w:val="28"/>
-              </w:rPr>
-              <w:t>Novembre</w:t>
-            </w:r>
-            <w:proofErr w:type="gramEnd"/>
+              <w:t>19-26 Novembre</w:t>
+            </w:r>
           </w:p>
         </w:tc>
         <w:tc>
@@ -2631,25 +2539,7 @@
                 <w:sz w:val="28"/>
                 <w:szCs w:val="28"/>
               </w:rPr>
-              <w:t xml:space="preserve">26 </w:t>
-            </w:r>
-            <w:proofErr w:type="gramStart"/>
-            <w:r>
-              <w:rPr>
-                <w:rFonts w:ascii="Times New Roman" w:hAnsi="Times New Roman" w:cs="Times New Roman"/>
-                <w:sz w:val="28"/>
-                <w:szCs w:val="28"/>
-              </w:rPr>
-              <w:t>Novembre</w:t>
-            </w:r>
-            <w:proofErr w:type="gramEnd"/>
-            <w:r>
-              <w:rPr>
-                <w:rFonts w:ascii="Times New Roman" w:hAnsi="Times New Roman" w:cs="Times New Roman"/>
-                <w:sz w:val="28"/>
-                <w:szCs w:val="28"/>
-              </w:rPr>
-              <w:t xml:space="preserve"> - 3 Dicembre</w:t>
+              <w:t>26 Novembre - 3 Dicembre</w:t>
             </w:r>
           </w:p>
         </w:tc>
@@ -2765,18 +2655,8 @@
                 <w:sz w:val="28"/>
                 <w:szCs w:val="28"/>
               </w:rPr>
-              <w:t xml:space="preserve">3-10 </w:t>
-            </w:r>
-            <w:proofErr w:type="gramStart"/>
-            <w:r>
-              <w:rPr>
-                <w:rFonts w:ascii="Times New Roman" w:hAnsi="Times New Roman" w:cs="Times New Roman"/>
-                <w:sz w:val="28"/>
-                <w:szCs w:val="28"/>
-              </w:rPr>
-              <w:t>Dicembre</w:t>
-            </w:r>
-            <w:proofErr w:type="gramEnd"/>
+              <w:t>3-10 Dicembre</w:t>
+            </w:r>
           </w:p>
         </w:tc>
         <w:tc>
@@ -2792,6 +2672,55 @@
                 <w:szCs w:val="28"/>
               </w:rPr>
             </w:pPr>
+            <w:r>
+              <w:rPr>
+                <w:noProof/>
+              </w:rPr>
+              <w:drawing>
+                <wp:inline distT="0" distB="0" distL="0" distR="0" wp14:anchorId="0EBFCE0D" wp14:editId="6F5085F0">
+                  <wp:extent cx="190500" cy="190500"/>
+                  <wp:effectExtent l="0" t="0" r="0" b="0"/>
+                  <wp:docPr id="7" name="Elemento grafico 7" descr="Segno di spunta"/>
+                  <wp:cNvGraphicFramePr>
+                    <a:graphicFrameLocks xmlns:a="http://schemas.openxmlformats.org/drawingml/2006/main" noChangeAspect="1"/>
+                  </wp:cNvGraphicFramePr>
+                  <a:graphic xmlns:a="http://schemas.openxmlformats.org/drawingml/2006/main">
+                    <a:graphicData uri="http://schemas.openxmlformats.org/drawingml/2006/picture">
+                      <pic:pic xmlns:pic="http://schemas.openxmlformats.org/drawingml/2006/picture">
+                        <pic:nvPicPr>
+                          <pic:cNvPr id="1" name="Elemento grafico 1" descr="Segno di spunta"/>
+                          <pic:cNvPicPr/>
+                        </pic:nvPicPr>
+                        <pic:blipFill>
+                          <a:blip r:embed="rId9" cstate="print">
+                            <a:extLst>
+                              <a:ext uri="{28A0092B-C50C-407E-A947-70E740481C1C}">
+                                <a14:useLocalDpi xmlns:a14="http://schemas.microsoft.com/office/drawing/2010/main" val="0"/>
+                              </a:ext>
+                              <a:ext uri="{96DAC541-7B7A-43D3-8B79-37D633B846F1}">
+                                <asvg:svgBlip xmlns:asvg="http://schemas.microsoft.com/office/drawing/2016/SVG/main" r:embed="rId10"/>
+                              </a:ext>
+                            </a:extLst>
+                          </a:blip>
+                          <a:stretch>
+                            <a:fillRect/>
+                          </a:stretch>
+                        </pic:blipFill>
+                        <pic:spPr>
+                          <a:xfrm>
+                            <a:off x="0" y="0"/>
+                            <a:ext cx="190500" cy="190500"/>
+                          </a:xfrm>
+                          <a:prstGeom prst="rect">
+                            <a:avLst/>
+                          </a:prstGeom>
+                        </pic:spPr>
+                      </pic:pic>
+                    </a:graphicData>
+                  </a:graphic>
+                </wp:inline>
+              </w:drawing>
+            </w:r>
           </w:p>
         </w:tc>
       </w:tr>
@@ -2842,18 +2771,8 @@
                 <w:sz w:val="28"/>
                 <w:szCs w:val="28"/>
               </w:rPr>
-              <w:t xml:space="preserve">10-17 </w:t>
-            </w:r>
-            <w:proofErr w:type="gramStart"/>
-            <w:r>
-              <w:rPr>
-                <w:rFonts w:ascii="Times New Roman" w:hAnsi="Times New Roman" w:cs="Times New Roman"/>
-                <w:sz w:val="28"/>
-                <w:szCs w:val="28"/>
-              </w:rPr>
-              <w:t>Dicembre</w:t>
-            </w:r>
-            <w:proofErr w:type="gramEnd"/>
+              <w:t>10-17 Dicembre</w:t>
+            </w:r>
           </w:p>
         </w:tc>
         <w:tc>
@@ -2900,7 +2819,6 @@
         </w:rPr>
         <w:t xml:space="preserve">*Per gli Hashtags con molti tweets, utilizzare 150 come valore di </w:t>
       </w:r>
-      <w:proofErr w:type="gramStart"/>
       <w:r>
         <w:rPr>
           <w:rFonts w:ascii="Times New Roman" w:hAnsi="Times New Roman" w:cs="Times New Roman"/>
@@ -2909,7 +2827,6 @@
         </w:rPr>
         <w:t>items(</w:t>
       </w:r>
-      <w:proofErr w:type="gramEnd"/>
       <w:r>
         <w:rPr>
           <w:rFonts w:ascii="Times New Roman" w:hAnsi="Times New Roman" w:cs="Times New Roman"/>
@@ -3157,7 +3074,7 @@
         <v:path o:extrusionok="f" gradientshapeok="t" o:connecttype="rect"/>
         <o:lock v:ext="edit" aspectratio="t"/>
       </v:shapetype>
-      <v:shape id="_x0000_i1037" type="#_x0000_t75" alt="Segno di spunta" style="width:15.05pt;height:11.7pt;visibility:visible" o:gfxdata="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" o:bullet="t">
+      <v:shape id="_x0000_i1035" type="#_x0000_t75" alt="Segno di spunta" style="width:15pt;height:12pt;visibility:visible" o:gfxdata="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" o:bullet="t">
         <v:imagedata r:id="rId1" o:title="" croptop="-7919f" cropbottom="-8465f" cropright="-440f"/>
       </v:shape>
     </w:pict>

</xml_diff>